<commit_message>
ZIP pas à virer...
</commit_message>
<xml_diff>
--- a/02_ModelisationDesSystemesMecaniques/Applications_07_SchemaCinematique_Divers/03_Cin_02_Modelisation_Applications_07_Divers.docx
+++ b/02_ModelisationDesSystemesMecaniques/Applications_07_SchemaCinematique_Divers/03_Cin_02_Modelisation_Applications_07_Divers.docx
@@ -386,13 +386,8 @@
           <w:numId w:val="50"/>
         </w:numPr>
       </w:pPr>
-      <w:proofErr w:type="gramStart"/>
       <w:r>
-        <w:t>identifier</w:t>
-      </w:r>
-      <w:proofErr w:type="gramEnd"/>
-      <w:r>
-        <w:t xml:space="preserve"> les classes d’équivalence cinématique ;</w:t>
+        <w:t>identifier les classes d’équivalence cinématique ;</w:t>
       </w:r>
     </w:p>
     <w:p>
@@ -403,13 +398,8 @@
           <w:numId w:val="50"/>
         </w:numPr>
       </w:pPr>
-      <w:proofErr w:type="gramStart"/>
       <w:r>
-        <w:t>tracer</w:t>
-      </w:r>
-      <w:proofErr w:type="gramEnd"/>
-      <w:r>
-        <w:t xml:space="preserve"> le graphe de structure ;</w:t>
+        <w:t>tracer le graphe de structure ;</w:t>
       </w:r>
     </w:p>
     <w:p>
@@ -420,13 +410,8 @@
           <w:numId w:val="50"/>
         </w:numPr>
       </w:pPr>
-      <w:proofErr w:type="gramStart"/>
       <w:r>
-        <w:t>tracer</w:t>
-      </w:r>
-      <w:proofErr w:type="gramEnd"/>
-      <w:r>
-        <w:t xml:space="preserve"> le schéma cinématique.</w:t>
+        <w:t>tracer le schéma cinématique.</w:t>
       </w:r>
     </w:p>
     <w:p>
@@ -573,13 +558,8 @@
           <w:numId w:val="50"/>
         </w:numPr>
       </w:pPr>
-      <w:proofErr w:type="gramStart"/>
       <w:r>
-        <w:t>identifier</w:t>
-      </w:r>
-      <w:proofErr w:type="gramEnd"/>
-      <w:r>
-        <w:t xml:space="preserve"> les classes d’équivalence cinématique ;</w:t>
+        <w:t>identifier les classes d’équivalence cinématique ;</w:t>
       </w:r>
     </w:p>
     <w:p>
@@ -590,13 +570,8 @@
           <w:numId w:val="50"/>
         </w:numPr>
       </w:pPr>
-      <w:proofErr w:type="gramStart"/>
       <w:r>
-        <w:t>tracer</w:t>
-      </w:r>
-      <w:proofErr w:type="gramEnd"/>
-      <w:r>
-        <w:t xml:space="preserve"> le graphe de structure ;</w:t>
+        <w:t>tracer le graphe de structure ;</w:t>
       </w:r>
     </w:p>
     <w:p>
@@ -607,13 +582,8 @@
           <w:numId w:val="50"/>
         </w:numPr>
       </w:pPr>
-      <w:proofErr w:type="gramStart"/>
       <w:r>
-        <w:t>tracer</w:t>
-      </w:r>
-      <w:proofErr w:type="gramEnd"/>
-      <w:r>
-        <w:t xml:space="preserve"> le schéma cinématique.</w:t>
+        <w:t>tracer le schéma cinématique.</w:t>
       </w:r>
     </w:p>
     <w:p>
@@ -645,10 +615,17 @@
     </w:p>
     <w:p>
       <w:pPr>
+        <w:jc w:val="left"/>
         <w:rPr>
           <w:lang w:bidi="en-US"/>
         </w:rPr>
       </w:pPr>
+      <w:r>
+        <w:rPr>
+          <w:lang w:bidi="en-US"/>
+        </w:rPr>
+        <w:br w:type="page"/>
+      </w:r>
     </w:p>
     <w:p>
       <w:pPr>
@@ -661,6 +638,7 @@
         <w:rPr>
           <w:lang w:bidi="en-US"/>
         </w:rPr>
+        <w:lastRenderedPageBreak/>
         <w:t>Butée de fraisage</w:t>
       </w:r>
     </w:p>
@@ -708,13 +686,8 @@
           <w:numId w:val="50"/>
         </w:numPr>
       </w:pPr>
-      <w:proofErr w:type="gramStart"/>
       <w:r>
-        <w:t>identifier</w:t>
-      </w:r>
-      <w:proofErr w:type="gramEnd"/>
-      <w:r>
-        <w:t xml:space="preserve"> les classes d’équivalence cinématique ;</w:t>
+        <w:t>identifier les classes d’équivalence cinématique ;</w:t>
       </w:r>
     </w:p>
     <w:p>
@@ -725,13 +698,8 @@
           <w:numId w:val="50"/>
         </w:numPr>
       </w:pPr>
-      <w:proofErr w:type="gramStart"/>
       <w:r>
-        <w:t>tracer</w:t>
-      </w:r>
-      <w:proofErr w:type="gramEnd"/>
-      <w:r>
-        <w:t xml:space="preserve"> le graphe de structure ;</w:t>
+        <w:t>tracer le graphe de structure ;</w:t>
       </w:r>
     </w:p>
     <w:p>
@@ -742,13 +710,8 @@
           <w:numId w:val="50"/>
         </w:numPr>
       </w:pPr>
-      <w:proofErr w:type="gramStart"/>
       <w:r>
-        <w:t>tracer</w:t>
-      </w:r>
-      <w:proofErr w:type="gramEnd"/>
-      <w:r>
-        <w:t xml:space="preserve"> le schéma cinématique.</w:t>
+        <w:t>tracer le schéma cinématique.</w:t>
       </w:r>
     </w:p>
     <w:p>
@@ -813,7 +776,6 @@
           <w:noProof/>
           <w:lang w:eastAsia="fr-FR"/>
         </w:rPr>
-        <w:lastRenderedPageBreak/>
         <w:drawing>
           <wp:inline distT="0" distB="0" distL="0" distR="0">
             <wp:extent cx="6480810" cy="4634821"/>
@@ -1020,7 +982,7 @@
         <w:sz w:val="16"/>
         <w:szCs w:val="16"/>
       </w:rPr>
-      <w:t>2</w:t>
+      <w:t>3</w:t>
     </w:r>
     <w:r>
       <w:rPr>

</xml_diff>